<commit_message>
Incorporate M. Rubin Executive Summary feedback.
</commit_message>
<xml_diff>
--- a/assets/Executive Summary.docx
+++ b/assets/Executive Summary.docx
@@ -37,27 +37,100 @@
         <w:rPr>
           <w:rFonts w:ascii="Garamond" w:hAnsi="Garamond"/>
         </w:rPr>
-        <w:t>OSU-Cascades proposes the creation of a new four-year degree program in software engineering. The program meets a significant market demand, enhances the portfolio of programs in the College of Engineering, demonstrates innovative curriculum design, and reflects the mission and values of Oregon State University.</w:t>
-      </w:r>
-    </w:p>
-    <w:p>
-      <w:pPr>
-        <w:rPr>
-          <w:rFonts w:ascii="Garamond" w:hAnsi="Garamond"/>
-        </w:rPr>
-      </w:pPr>
-    </w:p>
-    <w:p>
-      <w:pPr>
-        <w:rPr>
-          <w:rFonts w:ascii="Garamond" w:hAnsi="Garamond"/>
-        </w:rPr>
-      </w:pPr>
-      <w:r>
-        <w:rPr>
-          <w:rFonts w:ascii="Garamond" w:hAnsi="Garamond"/>
-        </w:rPr>
-        <w:t>The software engineering degree differentiates itself from computer science through its emphasis on educating students about the process, technologies, tools, methodologies, design, architecture and theory of building long-lasting, scalable software systems. It achieves its learning outcomes through an innovative, team-based, project-driven curriculum delivering a cohesive four-year learning experience instead of a collection of isolated, topical courses. The experience looks like this:</w:t>
+        <w:t xml:space="preserve">OSU-Cascades proposes the creation of a new four-year degree program in software engineering. The program meets a significant market demand, enhances the portfolio of programs </w:t>
+      </w:r>
+      <w:r>
+        <w:rPr>
+          <w:rFonts w:ascii="Garamond" w:hAnsi="Garamond"/>
+        </w:rPr>
+        <w:t>within</w:t>
+      </w:r>
+      <w:r>
+        <w:rPr>
+          <w:rFonts w:ascii="Garamond" w:hAnsi="Garamond"/>
+        </w:rPr>
+        <w:t xml:space="preserve"> the College of Engineering, demonstrates innovative curriculum design, and reflects the mission and values of Oregon State University.</w:t>
+      </w:r>
+    </w:p>
+    <w:p>
+      <w:pPr>
+        <w:rPr>
+          <w:rFonts w:ascii="Garamond" w:hAnsi="Garamond"/>
+        </w:rPr>
+      </w:pPr>
+    </w:p>
+    <w:p>
+      <w:pPr>
+        <w:rPr>
+          <w:rFonts w:ascii="Garamond" w:hAnsi="Garamond"/>
+        </w:rPr>
+      </w:pPr>
+      <w:r>
+        <w:rPr>
+          <w:rFonts w:ascii="Garamond" w:hAnsi="Garamond"/>
+        </w:rPr>
+        <w:t xml:space="preserve">The software engineering degree differentiates itself from computer science through its emphasis on educating students about the </w:t>
+      </w:r>
+      <w:r>
+        <w:rPr>
+          <w:rFonts w:ascii="Garamond" w:hAnsi="Garamond"/>
+          <w:i/>
+        </w:rPr>
+        <w:t>process, technologies, tools, methodologies, design, architecture and theory of building long-lasting, scalable software systems</w:t>
+      </w:r>
+      <w:r>
+        <w:rPr>
+          <w:rFonts w:ascii="Garamond" w:hAnsi="Garamond"/>
+        </w:rPr>
+        <w:t xml:space="preserve">. </w:t>
+      </w:r>
+      <w:r>
+        <w:rPr>
+          <w:rFonts w:ascii="Garamond" w:hAnsi="Garamond"/>
+        </w:rPr>
+        <w:t>The proposed software engineering program</w:t>
+      </w:r>
+      <w:r>
+        <w:rPr>
+          <w:rFonts w:ascii="Garamond" w:hAnsi="Garamond"/>
+        </w:rPr>
+        <w:t xml:space="preserve"> achieves its learning outcomes through an innovative, team-based, project-driven curriculum delivering a cohesive four-year learning experience </w:t>
+      </w:r>
+      <w:r>
+        <w:rPr>
+          <w:rFonts w:ascii="Garamond" w:hAnsi="Garamond"/>
+        </w:rPr>
+        <w:t>in lieu</w:t>
+      </w:r>
+      <w:r>
+        <w:rPr>
+          <w:rFonts w:ascii="Garamond" w:hAnsi="Garamond"/>
+        </w:rPr>
+        <w:t xml:space="preserve"> of a collection of isolated, topical courses. </w:t>
+      </w:r>
+      <w:r>
+        <w:rPr>
+          <w:rFonts w:ascii="Garamond" w:hAnsi="Garamond"/>
+        </w:rPr>
+        <w:t>Briefly, the learning</w:t>
+      </w:r>
+      <w:r>
+        <w:rPr>
+          <w:rFonts w:ascii="Garamond" w:hAnsi="Garamond"/>
+        </w:rPr>
+        <w:t xml:space="preserve"> experience </w:t>
+      </w:r>
+      <w:r>
+        <w:rPr>
+          <w:rFonts w:ascii="Garamond" w:hAnsi="Garamond"/>
+        </w:rPr>
+        <w:t>is summarized as</w:t>
+      </w:r>
+      <w:r>
+        <w:rPr>
+          <w:rFonts w:ascii="Garamond" w:hAnsi="Garamond"/>
+        </w:rPr>
+        <w:t>:</w:t>
       </w:r>
     </w:p>
     <w:p>
@@ -89,7 +162,31 @@
         <w:rPr>
           <w:rFonts w:ascii="Garamond" w:hAnsi="Garamond"/>
         </w:rPr>
-        <w:t>: students collaborate on an end-to-end software system solving a real world problem, in teams, with a real client.</w:t>
+        <w:t xml:space="preserve">: students collaborate </w:t>
+      </w:r>
+      <w:r>
+        <w:rPr>
+          <w:rFonts w:ascii="Garamond" w:hAnsi="Garamond"/>
+        </w:rPr>
+        <w:t xml:space="preserve">in teams </w:t>
+      </w:r>
+      <w:r>
+        <w:rPr>
+          <w:rFonts w:ascii="Garamond" w:hAnsi="Garamond"/>
+        </w:rPr>
+        <w:t xml:space="preserve">on an end-to-end software system </w:t>
+      </w:r>
+      <w:r>
+        <w:rPr>
+          <w:rFonts w:ascii="Garamond" w:hAnsi="Garamond"/>
+        </w:rPr>
+        <w:t>that solves a real-</w:t>
+      </w:r>
+      <w:r>
+        <w:rPr>
+          <w:rFonts w:ascii="Garamond" w:hAnsi="Garamond"/>
+        </w:rPr>
+        <w:t>world problem with a real client.</w:t>
       </w:r>
     </w:p>
     <w:p>
@@ -126,7 +223,19 @@
         <w:rPr>
           <w:rFonts w:ascii="Garamond" w:hAnsi="Garamond"/>
         </w:rPr>
-        <w:t xml:space="preserve"> team project, focusing on data acquisition, management, analysis, statistics, and data science</w:t>
+        <w:t xml:space="preserve"> team project, focusing on data acquisition, management, </w:t>
+      </w:r>
+      <w:r>
+        <w:rPr>
+          <w:rFonts w:ascii="Garamond" w:hAnsi="Garamond"/>
+        </w:rPr>
+        <w:t xml:space="preserve">visualization, </w:t>
+      </w:r>
+      <w:r>
+        <w:rPr>
+          <w:rFonts w:ascii="Garamond" w:hAnsi="Garamond"/>
+        </w:rPr>
+        <w:t>analysis, statistics, and data science</w:t>
       </w:r>
       <w:r>
         <w:rPr>
@@ -157,7 +266,19 @@
         <w:rPr>
           <w:rFonts w:ascii="Garamond" w:hAnsi="Garamond"/>
         </w:rPr>
-        <w:t>: students iterate again, focusing on scalability, automation, and security. They make the transition into computer science fundamentals, and begin to take CS courses.</w:t>
+        <w:t>: students iterate again, focusing on scalability, automation, and security. They make the transition into computer science fundamentals</w:t>
+      </w:r>
+      <w:r>
+        <w:rPr>
+          <w:rFonts w:ascii="Garamond" w:hAnsi="Garamond"/>
+        </w:rPr>
+        <w:t>; they begin taking topical</w:t>
+      </w:r>
+      <w:r>
+        <w:rPr>
+          <w:rFonts w:ascii="Garamond" w:hAnsi="Garamond"/>
+        </w:rPr>
+        <w:t xml:space="preserve"> CS courses.</w:t>
       </w:r>
     </w:p>
     <w:p>
@@ -188,55 +309,79 @@
         <w:rPr>
           <w:rFonts w:ascii="Garamond" w:hAnsi="Garamond"/>
         </w:rPr>
-        <w:t>ng on the business of software, entrepreneurship and innovation, and complete more CS electives for depth and preparation for graduate school</w:t>
-      </w:r>
-    </w:p>
-    <w:p>
-      <w:pPr>
-        <w:rPr>
-          <w:rFonts w:ascii="Garamond" w:hAnsi="Garamond"/>
-        </w:rPr>
-      </w:pPr>
-    </w:p>
-    <w:p>
-      <w:pPr>
-        <w:rPr>
-          <w:rFonts w:ascii="Garamond" w:hAnsi="Garamond"/>
-        </w:rPr>
-      </w:pPr>
-      <w:r>
-        <w:rPr>
-          <w:rFonts w:ascii="Garamond" w:hAnsi="Garamond"/>
-        </w:rPr>
-        <w:t>The program also incorporates a multi-year apprenticeship model, service learning component, and colloquium series.</w:t>
-      </w:r>
-    </w:p>
-    <w:p>
-      <w:pPr>
-        <w:rPr>
-          <w:rFonts w:ascii="Garamond" w:hAnsi="Garamond"/>
-        </w:rPr>
-      </w:pPr>
-    </w:p>
-    <w:p>
-      <w:pPr>
-        <w:rPr>
-          <w:rFonts w:ascii="Garamond" w:hAnsi="Garamond"/>
-        </w:rPr>
-      </w:pPr>
-      <w:r>
-        <w:rPr>
-          <w:rFonts w:ascii="Garamond" w:hAnsi="Garamond"/>
-        </w:rPr>
-        <w:t>Local, state, national and multi-national companies have expressed feverish interest in this program at OSU-Cascades. The proposal includes letters of support from over fifty software companies in Central Oregon, large tech companies in Oregon, such as Intel and HP, and multinational companies such as A</w:t>
+        <w:t xml:space="preserve">ng on the business of software, entrepreneurship and innovation, </w:t>
+      </w:r>
+      <w:r>
+        <w:rPr>
+          <w:rFonts w:ascii="Garamond" w:hAnsi="Garamond"/>
+        </w:rPr>
+        <w:t>as well as</w:t>
+      </w:r>
+      <w:r>
+        <w:rPr>
+          <w:rFonts w:ascii="Garamond" w:hAnsi="Garamond"/>
+        </w:rPr>
+        <w:t xml:space="preserve"> complete more CS electives for </w:t>
+      </w:r>
+      <w:r>
+        <w:rPr>
+          <w:rFonts w:ascii="Garamond" w:hAnsi="Garamond"/>
+        </w:rPr>
+        <w:t xml:space="preserve">added </w:t>
+      </w:r>
+      <w:r>
+        <w:rPr>
+          <w:rFonts w:ascii="Garamond" w:hAnsi="Garamond"/>
+        </w:rPr>
+        <w:t xml:space="preserve">depth </w:t>
+      </w:r>
+      <w:r>
+        <w:rPr>
+          <w:rFonts w:ascii="Garamond" w:hAnsi="Garamond"/>
+        </w:rPr>
+        <w:t>of content knowledge.</w:t>
       </w:r>
       <w:bookmarkStart w:id="0" w:name="_GoBack"/>
       <w:bookmarkEnd w:id="0"/>
-      <w:r>
-        <w:rPr>
-          <w:rFonts w:ascii="Garamond" w:hAnsi="Garamond"/>
-        </w:rPr>
-        <w:t xml:space="preserve">pple. Support also includes endorsement from the Association of Computing Machinery, world-recognized software engineering practitioners, and </w:t>
+    </w:p>
+    <w:p>
+      <w:pPr>
+        <w:rPr>
+          <w:rFonts w:ascii="Garamond" w:hAnsi="Garamond"/>
+        </w:rPr>
+      </w:pPr>
+    </w:p>
+    <w:p>
+      <w:pPr>
+        <w:rPr>
+          <w:rFonts w:ascii="Garamond" w:hAnsi="Garamond"/>
+        </w:rPr>
+      </w:pPr>
+      <w:r>
+        <w:rPr>
+          <w:rFonts w:ascii="Garamond" w:hAnsi="Garamond"/>
+        </w:rPr>
+        <w:t>The program also incorporates a multi-year apprenticeship model, service learning component, and colloquium series.</w:t>
+      </w:r>
+    </w:p>
+    <w:p>
+      <w:pPr>
+        <w:rPr>
+          <w:rFonts w:ascii="Garamond" w:hAnsi="Garamond"/>
+        </w:rPr>
+      </w:pPr>
+    </w:p>
+    <w:p>
+      <w:pPr>
+        <w:rPr>
+          <w:rFonts w:ascii="Garamond" w:hAnsi="Garamond"/>
+        </w:rPr>
+      </w:pPr>
+      <w:r>
+        <w:rPr>
+          <w:rFonts w:ascii="Garamond" w:hAnsi="Garamond"/>
+        </w:rPr>
+        <w:t xml:space="preserve">Local, state, national and multi-national companies have expressed feverish interest in this program at OSU-Cascades. The proposal includes letters of support from over fifty software companies in Central Oregon, large tech companies in Oregon, such as Intel and HP, and multinational companies such as Apple. Support also includes endorsement from the Association of Computing Machinery, world-recognized software engineering practitioners, and </w:t>
       </w:r>
       <w:r>
         <w:rPr>
@@ -522,6 +667,7 @@
     <w:lsdException w:name="HTML Sample" w:semiHidden="1" w:unhideWhenUsed="1"/>
     <w:lsdException w:name="HTML Typewriter" w:semiHidden="1" w:unhideWhenUsed="1"/>
     <w:lsdException w:name="HTML Variable" w:semiHidden="1" w:unhideWhenUsed="1"/>
+    <w:lsdException w:name="Normal Table" w:semiHidden="1" w:unhideWhenUsed="1"/>
     <w:lsdException w:name="annotation subject" w:semiHidden="1" w:unhideWhenUsed="1"/>
     <w:lsdException w:name="No List" w:semiHidden="1" w:unhideWhenUsed="1"/>
     <w:lsdException w:name="Outline List 1" w:semiHidden="1" w:unhideWhenUsed="1"/>
@@ -568,8 +714,10 @@
     <w:lsdException w:name="Table Subtle 2" w:semiHidden="1" w:unhideWhenUsed="1"/>
     <w:lsdException w:name="Table Web 1" w:semiHidden="1" w:unhideWhenUsed="1"/>
     <w:lsdException w:name="Table Web 2" w:semiHidden="1" w:unhideWhenUsed="1"/>
+    <w:lsdException w:name="Table Web 3" w:semiHidden="1" w:unhideWhenUsed="1"/>
     <w:lsdException w:name="Balloon Text" w:semiHidden="1" w:unhideWhenUsed="1"/>
     <w:lsdException w:name="Table Grid" w:uiPriority="39"/>
+    <w:lsdException w:name="Table Theme" w:semiHidden="1" w:unhideWhenUsed="1"/>
     <w:lsdException w:name="Note Level 1" w:semiHidden="1" w:unhideWhenUsed="1"/>
     <w:lsdException w:name="Note Level 2" w:semiHidden="1" w:unhideWhenUsed="1"/>
     <w:lsdException w:name="Note Level 3" w:semiHidden="1" w:unhideWhenUsed="1"/>

</xml_diff>

<commit_message>
Executive Summary: Revise per feedback from C. Jensen.
</commit_message>
<xml_diff>
--- a/assets/Executive Summary.docx
+++ b/assets/Executive Summary.docx
@@ -69,7 +69,25 @@
         <w:rPr>
           <w:rFonts w:ascii="Garamond" w:hAnsi="Garamond"/>
         </w:rPr>
-        <w:t xml:space="preserve">The software engineering degree differentiates itself from computer science through its emphasis on educating students about the </w:t>
+        <w:t xml:space="preserve">The software engineering degree </w:t>
+      </w:r>
+      <w:r>
+        <w:rPr>
+          <w:rFonts w:ascii="Garamond" w:hAnsi="Garamond"/>
+        </w:rPr>
+        <w:t>offers a more focused experience than the g</w:t>
+      </w:r>
+      <w:r>
+        <w:rPr>
+          <w:rFonts w:ascii="Garamond" w:hAnsi="Garamond"/>
+        </w:rPr>
+        <w:t xml:space="preserve">eneral computer science degree, emphasizing </w:t>
+      </w:r>
+      <w:r>
+        <w:rPr>
+          <w:rFonts w:ascii="Garamond" w:hAnsi="Garamond"/>
+        </w:rPr>
+        <w:t xml:space="preserve">the </w:t>
       </w:r>
       <w:r>
         <w:rPr>
@@ -94,19 +112,19 @@
         <w:rPr>
           <w:rFonts w:ascii="Garamond" w:hAnsi="Garamond"/>
         </w:rPr>
-        <w:t xml:space="preserve"> achieves its learning outcomes through an innovative, team-based, project-driven curriculum delivering a cohesive four-year learning experience </w:t>
-      </w:r>
-      <w:r>
-        <w:rPr>
-          <w:rFonts w:ascii="Garamond" w:hAnsi="Garamond"/>
-        </w:rPr>
-        <w:t>in lieu</w:t>
-      </w:r>
-      <w:r>
-        <w:rPr>
-          <w:rFonts w:ascii="Garamond" w:hAnsi="Garamond"/>
-        </w:rPr>
-        <w:t xml:space="preserve"> of a collection of isolated, topical courses. </w:t>
+        <w:t xml:space="preserve"> achieves its learning outcomes through an innovative, team-based, project-driven curriculum delivering a cohesive four-year learning experience</w:t>
+      </w:r>
+      <w:r>
+        <w:rPr>
+          <w:rFonts w:ascii="Garamond" w:hAnsi="Garamond"/>
+        </w:rPr>
+        <w:t>. Compared to the general computer science degree, which covers a broad variety of topics, the software engineering degree provides a more specialized learning experience</w:t>
+      </w:r>
+      <w:r>
+        <w:rPr>
+          <w:rFonts w:ascii="Garamond" w:hAnsi="Garamond"/>
+        </w:rPr>
+        <w:t xml:space="preserve">. </w:t>
       </w:r>
       <w:r>
         <w:rPr>
@@ -341,6 +359,77 @@
         </w:rPr>
         <w:t>of content knowledge.</w:t>
       </w:r>
+    </w:p>
+    <w:p>
+      <w:pPr>
+        <w:rPr>
+          <w:rFonts w:ascii="Garamond" w:hAnsi="Garamond"/>
+        </w:rPr>
+      </w:pPr>
+    </w:p>
+    <w:p>
+      <w:pPr>
+        <w:rPr>
+          <w:rFonts w:ascii="Garamond" w:hAnsi="Garamond"/>
+        </w:rPr>
+      </w:pPr>
+      <w:r>
+        <w:rPr>
+          <w:rFonts w:ascii="Garamond" w:hAnsi="Garamond"/>
+        </w:rPr>
+        <w:t>The program also incorporates a multi-year apprenticeship model, service learning component, and colloquium series.</w:t>
+      </w:r>
+    </w:p>
+    <w:p>
+      <w:pPr>
+        <w:rPr>
+          <w:rFonts w:ascii="Garamond" w:hAnsi="Garamond"/>
+        </w:rPr>
+      </w:pPr>
+    </w:p>
+    <w:p>
+      <w:pPr>
+        <w:rPr>
+          <w:rFonts w:ascii="Garamond" w:hAnsi="Garamond"/>
+        </w:rPr>
+      </w:pPr>
+      <w:r>
+        <w:rPr>
+          <w:rFonts w:ascii="Garamond" w:hAnsi="Garamond"/>
+        </w:rPr>
+        <w:t xml:space="preserve">While related to computer science, software engineering represents a distinct body of knowledge recognized by IEEE and ACM. In addition, </w:t>
+      </w:r>
+      <w:r>
+        <w:rPr>
+          <w:rFonts w:ascii="Garamond" w:hAnsi="Garamond"/>
+        </w:rPr>
+        <w:t xml:space="preserve">ABET </w:t>
+      </w:r>
+      <w:r>
+        <w:rPr>
+          <w:rFonts w:ascii="Garamond" w:hAnsi="Garamond"/>
+        </w:rPr>
+        <w:t>has</w:t>
+      </w:r>
+      <w:r>
+        <w:rPr>
+          <w:rFonts w:ascii="Garamond" w:hAnsi="Garamond"/>
+        </w:rPr>
+        <w:t xml:space="preserve"> separate accreditations for computer science and software engineering</w:t>
+      </w:r>
+      <w:r>
+        <w:rPr>
+          <w:rFonts w:ascii="Garamond" w:hAnsi="Garamond"/>
+        </w:rPr>
+        <w:t>.</w:t>
+      </w:r>
+    </w:p>
+    <w:p>
+      <w:pPr>
+        <w:rPr>
+          <w:rFonts w:ascii="Garamond" w:hAnsi="Garamond"/>
+        </w:rPr>
+      </w:pPr>
       <w:bookmarkStart w:id="0" w:name="_GoBack"/>
       <w:bookmarkEnd w:id="0"/>
     </w:p>
@@ -350,33 +439,6 @@
           <w:rFonts w:ascii="Garamond" w:hAnsi="Garamond"/>
         </w:rPr>
       </w:pPr>
-    </w:p>
-    <w:p>
-      <w:pPr>
-        <w:rPr>
-          <w:rFonts w:ascii="Garamond" w:hAnsi="Garamond"/>
-        </w:rPr>
-      </w:pPr>
-      <w:r>
-        <w:rPr>
-          <w:rFonts w:ascii="Garamond" w:hAnsi="Garamond"/>
-        </w:rPr>
-        <w:t>The program also incorporates a multi-year apprenticeship model, service learning component, and colloquium series.</w:t>
-      </w:r>
-    </w:p>
-    <w:p>
-      <w:pPr>
-        <w:rPr>
-          <w:rFonts w:ascii="Garamond" w:hAnsi="Garamond"/>
-        </w:rPr>
-      </w:pPr>
-    </w:p>
-    <w:p>
-      <w:pPr>
-        <w:rPr>
-          <w:rFonts w:ascii="Garamond" w:hAnsi="Garamond"/>
-        </w:rPr>
-      </w:pPr>
       <w:r>
         <w:rPr>
           <w:rFonts w:ascii="Garamond" w:hAnsi="Garamond"/>
@@ -416,7 +478,6 @@
         <w:t>The proposal narrative describes the curriculum, alignment with the regional needs and OSU’s mission, context among other Oregon state programs, evidence of demand, impacts, risks, opportunities and some suggestions on executing the launch of this new, innovative program in software engineering.</w:t>
       </w:r>
     </w:p>
-    <w:p/>
     <w:sectPr>
       <w:pgSz w:w="12240" w:h="15840"/>
       <w:pgMar w:top="1440" w:right="1440" w:bottom="1440" w:left="1440" w:header="720" w:footer="720" w:gutter="0"/>

</xml_diff>